<commit_message>
New translations ukr_geo_crisistext video scripts (modules - all ages).docx (Ukrainian)
</commit_message>
<xml_diff>
--- a/translations/parent_text_crisis_ukraine/uk/uk_Ukr_Geo_CrisisText Video Scripts (Modules - All Ages).docx
+++ b/translations/parent_text_crisis_ukraine/uk/uk_Ukr_Geo_CrisisText Video Scripts (Modules - All Ages).docx
@@ -615,39 +615,39 @@
               <w:spacing w:line="240" w:lineRule="auto"/>
             </w:pPr>
             <w:r>
-              <w:t xml:space="preserve">Today’s lesson is about making a routine for your children. </w:t>
-            </w:r>
-          </w:p>
-          <w:p>
-            <w:pPr>
-              <w:spacing w:line="240" w:lineRule="auto"/>
-            </w:pPr>
-          </w:p>
-          <w:p>
-            <w:pPr>
-              <w:spacing w:line="240" w:lineRule="auto"/>
-            </w:pPr>
-            <w:r>
-              <w:t xml:space="preserve">Here are three tips on making routines to spend time together with your children.</w:t>
-            </w:r>
-          </w:p>
-        </w:tc>
-        <w:tc>
-          <w:tcPr>
-            <w:shd w:fill="auto" w:val="clear"/>
-            <w:tcMar>
-              <w:top w:w="100.0" w:type="dxa"/>
-              <w:left w:w="100.0" w:type="dxa"/>
-              <w:bottom w:w="100.0" w:type="dxa"/>
-              <w:right w:w="100.0" w:type="dxa"/>
-            </w:tcMar>
-          </w:tcPr>
-          <w:p>
-            <w:pPr>
-              <w:widowControl w:val="0"/>
-            </w:pPr>
-            <w:r>
-              <w:t xml:space="preserve">Make a Routine for Time Together</w:t>
+              <w:t xml:space="preserve">Сьогоднішній урок - про створення рутини для вашої дитини. </w:t>
+            </w:r>
+          </w:p>
+          <w:p>
+            <w:pPr>
+              <w:spacing w:line="240" w:lineRule="auto"/>
+            </w:pPr>
+          </w:p>
+          <w:p>
+            <w:pPr>
+              <w:spacing w:line="240" w:lineRule="auto"/>
+            </w:pPr>
+            <w:r>
+              <w:t xml:space="preserve">Ось три прості поради для спільного часу з дитиною.</w:t>
+            </w:r>
+          </w:p>
+        </w:tc>
+        <w:tc>
+          <w:tcPr>
+            <w:shd w:fill="auto" w:val="clear"/>
+            <w:tcMar>
+              <w:top w:w="100.0" w:type="dxa"/>
+              <w:left w:w="100.0" w:type="dxa"/>
+              <w:bottom w:w="100.0" w:type="dxa"/>
+              <w:right w:w="100.0" w:type="dxa"/>
+            </w:tcMar>
+          </w:tcPr>
+          <w:p>
+            <w:pPr>
+              <w:widowControl w:val="0"/>
+            </w:pPr>
+            <w:r>
+              <w:t xml:space="preserve">Робіть щось разом щодня</w:t>
             </w:r>
           </w:p>
         </w:tc>
@@ -672,66 +672,66 @@
               <w:spacing w:line="240" w:lineRule="auto"/>
             </w:pPr>
             <w:r>
-              <w:t xml:space="preserve">The first tip is to do it daily.</w:t>
-            </w:r>
-          </w:p>
-          <w:p>
-            <w:pPr>
-              <w:spacing w:line="240" w:lineRule="auto"/>
-            </w:pPr>
-          </w:p>
-          <w:p>
-            <w:pPr>
-              <w:spacing w:line="240" w:lineRule="auto"/>
-            </w:pPr>
-            <w:r>
-              <w:t xml:space="preserve">Even when it feels hard, try to have some activities that you and your children do every day for yourself and your children.</w:t>
-            </w:r>
-          </w:p>
-          <w:p>
-            <w:pPr>
-              <w:spacing w:line="240" w:lineRule="auto"/>
-            </w:pPr>
-          </w:p>
-          <w:p>
-            <w:pPr>
-              <w:spacing w:line="240" w:lineRule="auto"/>
-            </w:pPr>
-            <w:r>
-              <w:t xml:space="preserve">If you can, daily routines like eating together and cleaning can help children feel safe, especially during uncertain times. </w:t>
-            </w:r>
-          </w:p>
-          <w:p>
-            <w:pPr>
-              <w:spacing w:line="240" w:lineRule="auto"/>
-            </w:pPr>
-          </w:p>
-        </w:tc>
-        <w:tc>
-          <w:tcPr>
-            <w:shd w:fill="auto" w:val="clear"/>
-            <w:tcMar>
-              <w:top w:w="100.0" w:type="dxa"/>
-              <w:left w:w="100.0" w:type="dxa"/>
-              <w:bottom w:w="100.0" w:type="dxa"/>
-              <w:right w:w="100.0" w:type="dxa"/>
-            </w:tcMar>
-          </w:tcPr>
-          <w:p>
-            <w:r>
-              <w:t xml:space="preserve">Do it daily</w:t>
+              <w:t xml:space="preserve">Перша порада - робити це щоденно.</w:t>
+            </w:r>
+          </w:p>
+          <w:p>
+            <w:pPr>
+              <w:spacing w:line="240" w:lineRule="auto"/>
+            </w:pPr>
+          </w:p>
+          <w:p>
+            <w:pPr>
+              <w:spacing w:line="240" w:lineRule="auto"/>
+            </w:pPr>
+            <w:r>
+              <w:t xml:space="preserve">Навіть якщо буває важко, намагайтеся щодня знаходити час для спільних справ із дітьми та час для себе.</w:t>
+            </w:r>
+          </w:p>
+          <w:p>
+            <w:pPr>
+              <w:spacing w:line="240" w:lineRule="auto"/>
+            </w:pPr>
+          </w:p>
+          <w:p>
+            <w:pPr>
+              <w:spacing w:line="240" w:lineRule="auto"/>
+            </w:pPr>
+            <w:r>
+              <w:t xml:space="preserve">Щоденні ритуали - наприклад, їсти разом або разом прибирати - допомагають дітям почуватися у безпеці, особливо в часи невизначеності. </w:t>
+            </w:r>
+          </w:p>
+          <w:p>
+            <w:pPr>
+              <w:spacing w:line="240" w:lineRule="auto"/>
+            </w:pPr>
+          </w:p>
+        </w:tc>
+        <w:tc>
+          <w:tcPr>
+            <w:shd w:fill="auto" w:val="clear"/>
+            <w:tcMar>
+              <w:top w:w="100.0" w:type="dxa"/>
+              <w:left w:w="100.0" w:type="dxa"/>
+              <w:bottom w:w="100.0" w:type="dxa"/>
+              <w:right w:w="100.0" w:type="dxa"/>
+            </w:tcMar>
+          </w:tcPr>
+          <w:p>
+            <w:r>
+              <w:t xml:space="preserve">Робіть це щодня</w:t>
             </w:r>
           </w:p>
           <w:p/>
           <w:p>
             <w:r>
-              <w:t xml:space="preserve">Have activities you and your children do daily </w:t>
+              <w:t xml:space="preserve">Займайтеся щоденними справами разом з дітьми </w:t>
             </w:r>
           </w:p>
           <w:p/>
           <w:p>
             <w:r>
-              <w:t xml:space="preserve">Help children with daily routines</w:t>
+              <w:t xml:space="preserve">Допомагайте дітям з повсякденними звичками</w:t>
             </w:r>
           </w:p>
         </w:tc>
@@ -757,52 +757,52 @@
               <w:spacing w:line="240" w:lineRule="auto"/>
             </w:pPr>
             <w:r>
-              <w:t xml:space="preserve">The second tip is to play every day.</w:t>
-            </w:r>
-          </w:p>
-          <w:p>
-            <w:pPr>
-              <w:spacing w:line="240" w:lineRule="auto"/>
-            </w:pPr>
-          </w:p>
-          <w:p>
-            <w:pPr>
-              <w:spacing w:line="240" w:lineRule="auto"/>
-            </w:pPr>
-            <w:r>
-              <w:t xml:space="preserve">Try to set aside time to play or spend quality time with your children every day. </w:t>
-            </w:r>
-          </w:p>
-          <w:p>
-            <w:pPr>
-              <w:spacing w:line="240" w:lineRule="auto"/>
-            </w:pPr>
-          </w:p>
-          <w:p>
-            <w:pPr>
-              <w:spacing w:line="240" w:lineRule="auto"/>
-            </w:pPr>
-            <w:r>
-              <w:t xml:space="preserve">Playing with and talking to children for a few minutes every day helps them feel secure.</w:t>
-            </w:r>
-          </w:p>
-        </w:tc>
-        <w:tc>
-          <w:tcPr>
-            <w:shd w:fill="auto" w:val="clear"/>
-            <w:tcMar>
-              <w:top w:w="100.0" w:type="dxa"/>
-              <w:left w:w="100.0" w:type="dxa"/>
-              <w:bottom w:w="100.0" w:type="dxa"/>
-              <w:right w:w="100.0" w:type="dxa"/>
-            </w:tcMar>
-          </w:tcPr>
-          <w:p>
-            <w:pPr>
-              <w:spacing w:line="240" w:lineRule="auto"/>
-            </w:pPr>
-            <w:r>
-              <w:t xml:space="preserve">Play every day</w:t>
+              <w:t xml:space="preserve">Друга порада - грайте щодня.</w:t>
+            </w:r>
+          </w:p>
+          <w:p>
+            <w:pPr>
+              <w:spacing w:line="240" w:lineRule="auto"/>
+            </w:pPr>
+          </w:p>
+          <w:p>
+            <w:pPr>
+              <w:spacing w:line="240" w:lineRule="auto"/>
+            </w:pPr>
+            <w:r>
+              <w:t xml:space="preserve">Намагайтеся щодня знаходити час, щоб погратися або просто якісно провести час із дітьми. </w:t>
+            </w:r>
+          </w:p>
+          <w:p>
+            <w:pPr>
+              <w:spacing w:line="240" w:lineRule="auto"/>
+            </w:pPr>
+          </w:p>
+          <w:p>
+            <w:pPr>
+              <w:spacing w:line="240" w:lineRule="auto"/>
+            </w:pPr>
+            <w:r>
+              <w:t xml:space="preserve">Навіть кілька хвилин гри та розмови допомагають дітям почуватись у безпеці.</w:t>
+            </w:r>
+          </w:p>
+        </w:tc>
+        <w:tc>
+          <w:tcPr>
+            <w:shd w:fill="auto" w:val="clear"/>
+            <w:tcMar>
+              <w:top w:w="100.0" w:type="dxa"/>
+              <w:left w:w="100.0" w:type="dxa"/>
+              <w:bottom w:w="100.0" w:type="dxa"/>
+              <w:right w:w="100.0" w:type="dxa"/>
+            </w:tcMar>
+          </w:tcPr>
+          <w:p>
+            <w:pPr>
+              <w:spacing w:line="240" w:lineRule="auto"/>
+            </w:pPr>
+            <w:r>
+              <w:t xml:space="preserve">Грайте щодня</w:t>
             </w:r>
           </w:p>
           <w:p>
@@ -828,7 +828,7 @@
               <w:spacing w:line="240" w:lineRule="auto"/>
             </w:pPr>
             <w:r>
-              <w:t xml:space="preserve">Play and talk with your children for a few minutes</w:t>
+              <w:t xml:space="preserve">Грайте та розмовляйте зі своїми дітьми</w:t>
             </w:r>
           </w:p>
         </w:tc>

</xml_diff>